<commit_message>
I've added my peer review for the week.
</commit_message>
<xml_diff>
--- a/Peer Reviews/Week 12 - Peer Review.docx
+++ b/Peer Reviews/Week 12 - Peer Review.docx
@@ -155,6 +155,9 @@
               <w:jc w:val="both"/>
               <w:cnfStyle w:val="000000100000" w:firstRow="0" w:lastRow="0" w:firstColumn="0" w:lastColumn="0" w:oddVBand="0" w:evenVBand="0" w:oddHBand="1" w:evenHBand="0" w:firstRowFirstColumn="0" w:firstRowLastColumn="0" w:lastRowFirstColumn="0" w:lastRowLastColumn="0"/>
             </w:pPr>
+            <w:r>
+              <w:t>Work Completed:</w:t>
+            </w:r>
           </w:p>
         </w:tc>
         <w:tc>
@@ -213,6 +216,9 @@
               <w:jc w:val="both"/>
               <w:cnfStyle w:val="000000000000" w:firstRow="0" w:lastRow="0" w:firstColumn="0" w:lastColumn="0" w:oddVBand="0" w:evenVBand="0" w:oddHBand="0" w:evenHBand="0" w:firstRowFirstColumn="0" w:firstRowLastColumn="0" w:lastRowFirstColumn="0" w:lastRowLastColumn="0"/>
             </w:pPr>
+            <w:r>
+              <w:t>Work Completed:</w:t>
+            </w:r>
           </w:p>
         </w:tc>
         <w:tc>
@@ -274,6 +280,9 @@
               <w:jc w:val="both"/>
               <w:cnfStyle w:val="000000100000" w:firstRow="0" w:lastRow="0" w:firstColumn="0" w:lastColumn="0" w:oddVBand="0" w:evenVBand="0" w:oddHBand="1" w:evenHBand="0" w:firstRowFirstColumn="0" w:firstRowLastColumn="0" w:lastRowFirstColumn="0" w:lastRowLastColumn="0"/>
             </w:pPr>
+            <w:r>
+              <w:t>Work Completed:</w:t>
+            </w:r>
           </w:p>
         </w:tc>
         <w:tc>
@@ -335,6 +344,14 @@
               <w:jc w:val="both"/>
               <w:cnfStyle w:val="000000000000" w:firstRow="0" w:lastRow="0" w:firstColumn="0" w:lastColumn="0" w:oddVBand="0" w:evenVBand="0" w:oddHBand="0" w:evenHBand="0" w:firstRowFirstColumn="0" w:firstRowLastColumn="0" w:lastRowFirstColumn="0" w:lastRowLastColumn="0"/>
             </w:pPr>
+            <w:r>
+              <w:t xml:space="preserve">Work Completed: This week I concentrated purely on the lay out of the page ensuring </w:t>
+            </w:r>
+            <w:bookmarkStart w:id="0" w:name="_GoBack"/>
+            <w:bookmarkEnd w:id="0"/>
+            <w:r>
+              <w:t>pages’ link, functionality and I worked more on getting data to store in database. I completed this week’s milestone. Next week is a lot of tidying up and adding content to the pages.</w:t>
+            </w:r>
           </w:p>
         </w:tc>
         <w:tc>
@@ -349,6 +366,9 @@
               <w:jc w:val="both"/>
               <w:cnfStyle w:val="000000000000" w:firstRow="0" w:lastRow="0" w:firstColumn="0" w:lastColumn="0" w:oddVBand="0" w:evenVBand="0" w:oddHBand="0" w:evenHBand="0" w:firstRowFirstColumn="0" w:firstRowLastColumn="0" w:lastRowFirstColumn="0" w:lastRowLastColumn="0"/>
             </w:pPr>
+            <w:r>
+              <w:t>100</w:t>
+            </w:r>
           </w:p>
         </w:tc>
       </w:tr>
@@ -408,7 +428,7 @@
               <w:cnfStyle w:val="000000100000" w:firstRow="0" w:lastRow="0" w:firstColumn="0" w:lastColumn="0" w:oddVBand="0" w:evenVBand="0" w:oddHBand="1" w:evenHBand="0" w:firstRowFirstColumn="0" w:firstRowLastColumn="0" w:lastRowFirstColumn="0" w:lastRowLastColumn="0"/>
             </w:pPr>
             <w:r>
-              <w:t>4</w:t>
+              <w:t>3</w:t>
             </w:r>
             <w:r>
               <w:t>00</w:t>
@@ -460,8 +480,6 @@
       <w:r>
         <w:t>9</w:t>
       </w:r>
-      <w:bookmarkStart w:id="0" w:name="_GoBack"/>
-      <w:bookmarkEnd w:id="0"/>
       <w:r>
         <w:t xml:space="preserve"> December</w:t>
       </w:r>

</xml_diff>

<commit_message>
Week 12 - Peer Review updated
</commit_message>
<xml_diff>
--- a/Peer Reviews/Week 12 - Peer Review.docx
+++ b/Peer Reviews/Week 12 - Peer Review.docx
@@ -1,6 +1,6 @@
 
 <file path=word/document.xml><?xml version="1.0" encoding="utf-8"?>
-<w:document xmlns:wpc="http://schemas.microsoft.com/office/word/2010/wordprocessingCanvas" xmlns:cx="http://schemas.microsoft.com/office/drawing/2014/chartex" xmlns:mc="http://schemas.openxmlformats.org/markup-compatibility/2006" xmlns:o="urn:schemas-microsoft-com:office:office" xmlns:r="http://schemas.openxmlformats.org/officeDocument/2006/relationships" xmlns:m="http://schemas.openxmlformats.org/officeDocument/2006/math" xmlns:v="urn:schemas-microsoft-com:vml" xmlns:wp14="http://schemas.microsoft.com/office/word/2010/wordprocessingDrawing" xmlns:wp="http://schemas.openxmlformats.org/drawingml/2006/wordprocessingDrawing" xmlns:w10="urn:schemas-microsoft-com:office:word" xmlns:w="http://schemas.openxmlformats.org/wordprocessingml/2006/main" xmlns:w14="http://schemas.microsoft.com/office/word/2010/wordml" xmlns:w15="http://schemas.microsoft.com/office/word/2012/wordml" xmlns:w16se="http://schemas.microsoft.com/office/word/2015/wordml/symex" xmlns:wpg="http://schemas.microsoft.com/office/word/2010/wordprocessingGroup" xmlns:wpi="http://schemas.microsoft.com/office/word/2010/wordprocessingInk" xmlns:wne="http://schemas.microsoft.com/office/word/2006/wordml" xmlns:wps="http://schemas.microsoft.com/office/word/2010/wordprocessingShape" mc:Ignorable="w14 w15 w16se wp14">
+<w:document xmlns:wpc="http://schemas.microsoft.com/office/word/2010/wordprocessingCanvas" xmlns:cx="http://schemas.microsoft.com/office/drawing/2014/chartex" xmlns:cx1="http://schemas.microsoft.com/office/drawing/2015/9/8/chartex" xmlns:cx2="http://schemas.microsoft.com/office/drawing/2015/10/21/chartex" xmlns:cx3="http://schemas.microsoft.com/office/drawing/2016/5/9/chartex" xmlns:cx4="http://schemas.microsoft.com/office/drawing/2016/5/10/chartex" xmlns:cx5="http://schemas.microsoft.com/office/drawing/2016/5/11/chartex" xmlns:cx6="http://schemas.microsoft.com/office/drawing/2016/5/12/chartex" xmlns:cx7="http://schemas.microsoft.com/office/drawing/2016/5/13/chartex" xmlns:cx8="http://schemas.microsoft.com/office/drawing/2016/5/14/chartex" xmlns:mc="http://schemas.openxmlformats.org/markup-compatibility/2006" xmlns:aink="http://schemas.microsoft.com/office/drawing/2016/ink" xmlns:am3d="http://schemas.microsoft.com/office/drawing/2017/model3d" xmlns:o="urn:schemas-microsoft-com:office:office" xmlns:r="http://schemas.openxmlformats.org/officeDocument/2006/relationships" xmlns:m="http://schemas.openxmlformats.org/officeDocument/2006/math" xmlns:v="urn:schemas-microsoft-com:vml" xmlns:wp14="http://schemas.microsoft.com/office/word/2010/wordprocessingDrawing" xmlns:wp="http://schemas.openxmlformats.org/drawingml/2006/wordprocessingDrawing" xmlns:w10="urn:schemas-microsoft-com:office:word" xmlns:w="http://schemas.openxmlformats.org/wordprocessingml/2006/main" xmlns:w14="http://schemas.microsoft.com/office/word/2010/wordml" xmlns:w15="http://schemas.microsoft.com/office/word/2012/wordml" xmlns:w16cid="http://schemas.microsoft.com/office/word/2016/wordml/cid" xmlns:w16se="http://schemas.microsoft.com/office/word/2015/wordml/symex" xmlns:wpg="http://schemas.microsoft.com/office/word/2010/wordprocessingGroup" xmlns:wpi="http://schemas.microsoft.com/office/word/2010/wordprocessingInk" xmlns:wne="http://schemas.microsoft.com/office/word/2006/wordml" xmlns:wps="http://schemas.microsoft.com/office/word/2010/wordprocessingShape" mc:Ignorable="w14 w15 w16se w16cid wp14">
   <w:body>
     <w:p>
       <w:pPr>
@@ -17,14 +17,14 @@
       <w:r>
         <w:t xml:space="preserve">Each student on the third year software project group module should complete this document blind. When completing the </w:t>
       </w:r>
-      <w:proofErr w:type="gramStart"/>
       <w:r>
-        <w:t>document</w:t>
+        <w:t>document,</w:t>
       </w:r>
-      <w:proofErr w:type="gramEnd"/>
       <w:r>
         <w:t xml:space="preserve"> you are required to distribute the beans of effort for each student. Each group has 100 beans per group member to be allocated, for example a group with four members has 400 beans to be distributed. </w:t>
       </w:r>
+      <w:bookmarkStart w:id="0" w:name="_GoBack"/>
+      <w:bookmarkEnd w:id="0"/>
     </w:p>
     <w:p>
       <w:pPr>
@@ -53,12 +53,12 @@
     <w:tbl>
       <w:tblPr>
         <w:tblStyle w:val="MediumGrid3-Accent5"/>
-        <w:tblW w:w="0" w:type="auto"/>
+        <w:tblW w:w="8516" w:type="dxa"/>
         <w:tblLook w:val="04A0" w:firstRow="1" w:lastRow="0" w:firstColumn="1" w:lastColumn="0" w:noHBand="0" w:noVBand="1"/>
       </w:tblPr>
       <w:tblGrid>
         <w:gridCol w:w="2766"/>
-        <w:gridCol w:w="3663"/>
+        <w:gridCol w:w="3899"/>
         <w:gridCol w:w="1851"/>
       </w:tblGrid>
       <w:tr>
@@ -81,7 +81,7 @@
         </w:tc>
         <w:tc>
           <w:tcPr>
-            <w:tcW w:w="3663" w:type="dxa"/>
+            <w:tcW w:w="3899" w:type="dxa"/>
           </w:tcPr>
           <w:p>
             <w:pPr>
@@ -148,7 +148,7 @@
         </w:tc>
         <w:tc>
           <w:tcPr>
-            <w:tcW w:w="3663" w:type="dxa"/>
+            <w:tcW w:w="3899" w:type="dxa"/>
           </w:tcPr>
           <w:p>
             <w:pPr>
@@ -157,6 +157,9 @@
             </w:pPr>
             <w:r>
               <w:t>Work Completed:</w:t>
+            </w:r>
+            <w:r>
+              <w:t xml:space="preserve"> Focused on the Technical Report, the Collaboration file/info, and began on the Presentation Slides for the Video Presentation.</w:t>
             </w:r>
           </w:p>
         </w:tc>
@@ -169,6 +172,9 @@
               <w:jc w:val="both"/>
               <w:cnfStyle w:val="000000100000" w:firstRow="0" w:lastRow="0" w:firstColumn="0" w:lastColumn="0" w:oddVBand="0" w:evenVBand="0" w:oddHBand="1" w:evenHBand="0" w:firstRowFirstColumn="0" w:firstRowLastColumn="0" w:lastRowFirstColumn="0" w:lastRowLastColumn="0"/>
             </w:pPr>
+            <w:r>
+              <w:t>133</w:t>
+            </w:r>
           </w:p>
         </w:tc>
       </w:tr>
@@ -209,7 +215,7 @@
         </w:tc>
         <w:tc>
           <w:tcPr>
-            <w:tcW w:w="3663" w:type="dxa"/>
+            <w:tcW w:w="3899" w:type="dxa"/>
           </w:tcPr>
           <w:p>
             <w:pPr>
@@ -217,7 +223,22 @@
               <w:cnfStyle w:val="000000000000" w:firstRow="0" w:lastRow="0" w:firstColumn="0" w:lastColumn="0" w:oddVBand="0" w:evenVBand="0" w:oddHBand="0" w:evenHBand="0" w:firstRowFirstColumn="0" w:firstRowLastColumn="0" w:lastRowFirstColumn="0" w:lastRowLastColumn="0"/>
             </w:pPr>
             <w:r>
-              <w:t>Work Completed:</w:t>
+              <w:t>[Nothing provided]</w:t>
+            </w:r>
+          </w:p>
+          <w:p>
+            <w:pPr>
+              <w:jc w:val="both"/>
+              <w:cnfStyle w:val="000000000000" w:firstRow="0" w:lastRow="0" w:firstColumn="0" w:lastColumn="0" w:oddVBand="0" w:evenVBand="0" w:oddHBand="0" w:evenHBand="0" w:firstRowFirstColumn="0" w:firstRowLastColumn="0" w:lastRowFirstColumn="0" w:lastRowLastColumn="0"/>
+            </w:pPr>
+          </w:p>
+          <w:p>
+            <w:pPr>
+              <w:jc w:val="both"/>
+              <w:cnfStyle w:val="000000000000" w:firstRow="0" w:lastRow="0" w:firstColumn="0" w:lastColumn="0" w:oddVBand="0" w:evenVBand="0" w:oddHBand="0" w:evenHBand="0" w:firstRowFirstColumn="0" w:firstRowLastColumn="0" w:lastRowFirstColumn="0" w:lastRowLastColumn="0"/>
+            </w:pPr>
+            <w:r>
+              <w:t>[Angela has not been responding to Team Members contacting her several times.]</w:t>
             </w:r>
           </w:p>
         </w:tc>
@@ -230,6 +251,9 @@
               <w:jc w:val="both"/>
               <w:cnfStyle w:val="000000000000" w:firstRow="0" w:lastRow="0" w:firstColumn="0" w:lastColumn="0" w:oddVBand="0" w:evenVBand="0" w:oddHBand="0" w:evenHBand="0" w:firstRowFirstColumn="0" w:firstRowLastColumn="0" w:lastRowFirstColumn="0" w:lastRowLastColumn="0"/>
             </w:pPr>
+            <w:r>
+              <w:t>1</w:t>
+            </w:r>
           </w:p>
         </w:tc>
       </w:tr>
@@ -273,7 +297,7 @@
         </w:tc>
         <w:tc>
           <w:tcPr>
-            <w:tcW w:w="3663" w:type="dxa"/>
+            <w:tcW w:w="3899" w:type="dxa"/>
           </w:tcPr>
           <w:p>
             <w:pPr>
@@ -282,6 +306,18 @@
             </w:pPr>
             <w:r>
               <w:t>Work Completed:</w:t>
+            </w:r>
+            <w:r>
+              <w:t xml:space="preserve"> Was unavailable for 2 of the 3 classes this week. 3</w:t>
+            </w:r>
+            <w:r>
+              <w:rPr>
+                <w:vertAlign w:val="superscript"/>
+              </w:rPr>
+              <w:t>rd</w:t>
+            </w:r>
+            <w:r>
+              <w:t xml:space="preserve"> class worked on creating an About Page and fixed some coding.</w:t>
             </w:r>
           </w:p>
         </w:tc>
@@ -294,6 +330,9 @@
               <w:jc w:val="both"/>
               <w:cnfStyle w:val="000000100000" w:firstRow="0" w:lastRow="0" w:firstColumn="0" w:lastColumn="0" w:oddVBand="0" w:evenVBand="0" w:oddHBand="1" w:evenHBand="0" w:firstRowFirstColumn="0" w:firstRowLastColumn="0" w:lastRowFirstColumn="0" w:lastRowLastColumn="0"/>
             </w:pPr>
+            <w:r>
+              <w:t>133</w:t>
+            </w:r>
           </w:p>
         </w:tc>
       </w:tr>
@@ -334,7 +373,7 @@
         </w:tc>
         <w:tc>
           <w:tcPr>
-            <w:tcW w:w="3663" w:type="dxa"/>
+            <w:tcW w:w="3899" w:type="dxa"/>
             <w:tcBorders>
               <w:bottom w:val="nil"/>
             </w:tcBorders>
@@ -345,12 +384,7 @@
               <w:cnfStyle w:val="000000000000" w:firstRow="0" w:lastRow="0" w:firstColumn="0" w:lastColumn="0" w:oddVBand="0" w:evenVBand="0" w:oddHBand="0" w:evenHBand="0" w:firstRowFirstColumn="0" w:firstRowLastColumn="0" w:lastRowFirstColumn="0" w:lastRowLastColumn="0"/>
             </w:pPr>
             <w:r>
-              <w:t xml:space="preserve">Work Completed: This week I concentrated purely on the lay out of the page ensuring </w:t>
-            </w:r>
-            <w:bookmarkStart w:id="0" w:name="_GoBack"/>
-            <w:bookmarkEnd w:id="0"/>
-            <w:r>
-              <w:t>pages’ link, functionality and I worked more on getting data to store in database. I completed this week’s milestone. Next week is a lot of tidying up and adding content to the pages.</w:t>
+              <w:t>Work Completed: This week I concentrated purely on the lay out of the page ensuring pages’ link, functionality and I worked more on getting data to store in database. I completed this week’s milestone. Next week is a lot of tidying up and adding content to the pages.</w:t>
             </w:r>
           </w:p>
         </w:tc>
@@ -367,71 +401,10 @@
               <w:cnfStyle w:val="000000000000" w:firstRow="0" w:lastRow="0" w:firstColumn="0" w:lastColumn="0" w:oddVBand="0" w:evenVBand="0" w:oddHBand="0" w:evenHBand="0" w:firstRowFirstColumn="0" w:firstRowLastColumn="0" w:lastRowFirstColumn="0" w:lastRowLastColumn="0"/>
             </w:pPr>
             <w:r>
-              <w:t>100</w:t>
-            </w:r>
-          </w:p>
-        </w:tc>
-      </w:tr>
-      <w:tr>
-        <w:trPr>
-          <w:cnfStyle w:val="000000100000" w:firstRow="0" w:lastRow="0" w:firstColumn="0" w:lastColumn="0" w:oddVBand="0" w:evenVBand="0" w:oddHBand="1" w:evenHBand="0" w:firstRowFirstColumn="0" w:firstRowLastColumn="0" w:lastRowFirstColumn="0" w:lastRowLastColumn="0"/>
-        </w:trPr>
-        <w:tc>
-          <w:tcPr>
-            <w:cnfStyle w:val="001000000000" w:firstRow="0" w:lastRow="0" w:firstColumn="1" w:lastColumn="0" w:oddVBand="0" w:evenVBand="0" w:oddHBand="0" w:evenHBand="0" w:firstRowFirstColumn="0" w:firstRowLastColumn="0" w:lastRowFirstColumn="0" w:lastRowLastColumn="0"/>
-            <w:tcW w:w="2766" w:type="dxa"/>
-            <w:tcBorders>
-              <w:left w:val="nil"/>
-              <w:bottom w:val="nil"/>
-              <w:right w:val="nil"/>
-            </w:tcBorders>
-          </w:tcPr>
-          <w:p>
-            <w:pPr>
-              <w:jc w:val="both"/>
-            </w:pPr>
-            <w:r>
-              <w:t>Unallocated points</w:t>
-            </w:r>
-          </w:p>
-        </w:tc>
-        <w:tc>
-          <w:tcPr>
-            <w:tcW w:w="3663" w:type="dxa"/>
-            <w:tcBorders>
-              <w:top w:val="nil"/>
-              <w:left w:val="nil"/>
-              <w:bottom w:val="nil"/>
-              <w:right w:val="nil"/>
-            </w:tcBorders>
-          </w:tcPr>
-          <w:p>
-            <w:pPr>
-              <w:jc w:val="both"/>
-              <w:cnfStyle w:val="000000100000" w:firstRow="0" w:lastRow="0" w:firstColumn="0" w:lastColumn="0" w:oddVBand="0" w:evenVBand="0" w:oddHBand="1" w:evenHBand="0" w:firstRowFirstColumn="0" w:firstRowLastColumn="0" w:lastRowFirstColumn="0" w:lastRowLastColumn="0"/>
-            </w:pPr>
-          </w:p>
-        </w:tc>
-        <w:tc>
-          <w:tcPr>
-            <w:tcW w:w="1851" w:type="dxa"/>
-            <w:tcBorders>
-              <w:top w:val="nil"/>
-              <w:left w:val="nil"/>
-              <w:bottom w:val="nil"/>
-              <w:right w:val="nil"/>
-            </w:tcBorders>
-          </w:tcPr>
-          <w:p>
-            <w:pPr>
-              <w:jc w:val="both"/>
-              <w:cnfStyle w:val="000000100000" w:firstRow="0" w:lastRow="0" w:firstColumn="0" w:lastColumn="0" w:oddVBand="0" w:evenVBand="0" w:oddHBand="1" w:evenHBand="0" w:firstRowFirstColumn="0" w:firstRowLastColumn="0" w:lastRowFirstColumn="0" w:lastRowLastColumn="0"/>
-            </w:pPr>
-            <w:r>
-              <w:t>3</w:t>
-            </w:r>
-            <w:r>
-              <w:t>00</w:t>
+              <w:t>1</w:t>
+            </w:r>
+            <w:r>
+              <w:t>33</w:t>
             </w:r>
           </w:p>
         </w:tc>
@@ -513,7 +486,7 @@
 </file>
 
 <file path=word/styles.xml><?xml version="1.0" encoding="utf-8"?>
-<w:styles xmlns:mc="http://schemas.openxmlformats.org/markup-compatibility/2006" xmlns:r="http://schemas.openxmlformats.org/officeDocument/2006/relationships" xmlns:w="http://schemas.openxmlformats.org/wordprocessingml/2006/main" xmlns:w14="http://schemas.microsoft.com/office/word/2010/wordml" xmlns:w15="http://schemas.microsoft.com/office/word/2012/wordml" xmlns:w16se="http://schemas.microsoft.com/office/word/2015/wordml/symex" mc:Ignorable="w14 w15 w16se">
+<w:styles xmlns:mc="http://schemas.openxmlformats.org/markup-compatibility/2006" xmlns:r="http://schemas.openxmlformats.org/officeDocument/2006/relationships" xmlns:w="http://schemas.openxmlformats.org/wordprocessingml/2006/main" xmlns:w14="http://schemas.microsoft.com/office/word/2010/wordml" xmlns:w15="http://schemas.microsoft.com/office/word/2012/wordml" xmlns:w16cid="http://schemas.microsoft.com/office/word/2016/wordml/cid" xmlns:w16se="http://schemas.microsoft.com/office/word/2015/wordml/symex" mc:Ignorable="w14 w15 w16se w16cid">
   <w:docDefaults>
     <w:rPrDefault>
       <w:rPr>
@@ -525,7 +498,7 @@
     </w:rPrDefault>
     <w:pPrDefault/>
   </w:docDefaults>
-  <w:latentStyles w:defLockedState="0" w:defUIPriority="99" w:defSemiHidden="0" w:defUnhideWhenUsed="0" w:defQFormat="0" w:count="371">
+  <w:latentStyles w:defLockedState="0" w:defUIPriority="99" w:defSemiHidden="0" w:defUnhideWhenUsed="0" w:defQFormat="0" w:count="375">
     <w:lsdException w:name="Normal" w:uiPriority="0" w:qFormat="1"/>
     <w:lsdException w:name="heading 1" w:uiPriority="9" w:qFormat="1"/>
     <w:lsdException w:name="heading 2" w:semiHidden="1" w:uiPriority="9" w:unhideWhenUsed="1" w:qFormat="1"/>
@@ -631,7 +604,6 @@
     <w:lsdException w:name="HTML Sample" w:semiHidden="1" w:unhideWhenUsed="1"/>
     <w:lsdException w:name="HTML Typewriter" w:semiHidden="1" w:unhideWhenUsed="1"/>
     <w:lsdException w:name="HTML Variable" w:semiHidden="1" w:unhideWhenUsed="1"/>
-    <w:lsdException w:name="Normal Table" w:semiHidden="1" w:unhideWhenUsed="1"/>
     <w:lsdException w:name="annotation subject" w:semiHidden="1" w:unhideWhenUsed="1"/>
     <w:lsdException w:name="No List" w:semiHidden="1" w:unhideWhenUsed="1"/>
     <w:lsdException w:name="Outline List 1" w:semiHidden="1" w:unhideWhenUsed="1"/>
@@ -675,10 +647,8 @@
     <w:lsdException w:name="Table Elegant" w:semiHidden="1" w:unhideWhenUsed="1"/>
     <w:lsdException w:name="Table Professional" w:semiHidden="1" w:unhideWhenUsed="1"/>
     <w:lsdException w:name="Table Subtle 1" w:semiHidden="1" w:unhideWhenUsed="1"/>
-    <w:lsdException w:name="Table Subtle 2" w:semiHidden="1" w:unhideWhenUsed="1"/>
     <w:lsdException w:name="Table Web 1" w:semiHidden="1" w:unhideWhenUsed="1"/>
     <w:lsdException w:name="Table Web 2" w:semiHidden="1" w:unhideWhenUsed="1"/>
-    <w:lsdException w:name="Table Web 3" w:semiHidden="1" w:unhideWhenUsed="1"/>
     <w:lsdException w:name="Balloon Text" w:semiHidden="1" w:unhideWhenUsed="1"/>
     <w:lsdException w:name="Table Grid" w:uiPriority="59"/>
     <w:lsdException w:name="Table Theme" w:semiHidden="1" w:unhideWhenUsed="1"/>
@@ -888,6 +858,10 @@
     <w:lsdException w:name="List Table 5 Dark Accent 6" w:uiPriority="50"/>
     <w:lsdException w:name="List Table 6 Colorful Accent 6" w:uiPriority="51"/>
     <w:lsdException w:name="List Table 7 Colorful Accent 6" w:uiPriority="52"/>
+    <w:lsdException w:name="Mention" w:semiHidden="1" w:unhideWhenUsed="1"/>
+    <w:lsdException w:name="Smart Hyperlink" w:semiHidden="1" w:unhideWhenUsed="1"/>
+    <w:lsdException w:name="Hashtag" w:semiHidden="1" w:unhideWhenUsed="1"/>
+    <w:lsdException w:name="Unresolved Mention" w:semiHidden="1" w:unhideWhenUsed="1"/>
   </w:latentStyles>
   <w:style w:type="paragraph" w:default="1" w:styleId="Normal">
     <w:name w:val="Normal"/>

</xml_diff>